<commit_message>
Substituida a imagem Circuit_bb
</commit_message>
<xml_diff>
--- a/Docs/TCC - 31.10.2016 (01h34).docx
+++ b/Docs/TCC - 31.10.2016 (01h34).docx
@@ -8443,19 +8443,7 @@
         <w:rPr>
           <w:rFonts w:ascii="Arial" w:hAnsi="Arial" w:cs="Arial"/>
         </w:rPr>
-        <w:t xml:space="preserve">foram desenvolvidas, ao longo da história da computação, diversas “linguagens de programação”, cada qual, a seu tempo, introduzindo facilidades e recursos que foram tornando a tarefa de programar mais fácil e menos </w:t>
-      </w:r>
-      <w:r>
-        <w:rPr>
-          <w:rFonts w:ascii="Arial" w:hAnsi="Arial" w:cs="Arial"/>
-        </w:rPr>
-        <w:t>susceptível</w:t>
-      </w:r>
-      <w:r>
-        <w:rPr>
-          <w:rFonts w:ascii="Arial" w:hAnsi="Arial" w:cs="Arial"/>
-        </w:rPr>
-        <w:t xml:space="preserve"> a erros. Atualmente, com as linguagens visuais (também chamadas por alguns de linguagens de quarta geração), programar deixou de ser uma arte restrita a um grupo de indivíduos, para tornar-se uma ferramenta a mais dentro do escopo do usuário comum.</w:t>
+        <w:t>foram desenvolvidas, ao longo da história da computação, diversas “linguagens de programação”, cada qual, a seu tempo, introduzindo facilidades e recursos que foram tornando a tarefa de programar mais fácil e menos susceptível a erros. Atualmente, com as linguagens visuais (também chamadas por alguns de linguagens de quarta geração), programar deixou de ser uma arte restrita a um grupo de indivíduos, para tornar-se uma ferramenta a mais dentro do escopo do usuário comum.</w:t>
       </w:r>
     </w:p>
     <w:p>
@@ -8594,6 +8582,7 @@
         <w:rPr>
           <w:noProof/>
         </w:rPr>
+        <w:lastRenderedPageBreak/>
         <w:drawing>
           <wp:inline distT="0" distB="0" distL="0" distR="0">
             <wp:extent cx="5760720" cy="2642250"/>
@@ -8656,32 +8645,16 @@
         </w:rPr>
       </w:pPr>
       <w:r>
-        <w:t>Tabela</w:t>
-      </w:r>
-      <w:r>
-        <w:t xml:space="preserve"> </w:t>
-      </w:r>
-      <w:r>
-        <w:fldChar w:fldCharType="begin"/>
-      </w:r>
-      <w:r>
-        <w:instrText xml:space="preserve"> SEQ Figura \* ARABIC </w:instrText>
-      </w:r>
-      <w:r>
-        <w:fldChar w:fldCharType="separate"/>
-      </w:r>
-      <w:r>
-        <w:rPr>
-          <w:noProof/>
-        </w:rPr>
-        <w:t>1</w:t>
-      </w:r>
-      <w:r>
-        <w:rPr>
-          <w:noProof/>
-        </w:rPr>
-        <w:fldChar w:fldCharType="end"/>
-      </w:r>
+        <w:t xml:space="preserve">Tabela </w:t>
+      </w:r>
+      <w:fldSimple w:instr=" SEQ Figura \* ARABIC ">
+        <w:r>
+          <w:rPr>
+            <w:noProof/>
+          </w:rPr>
+          <w:t>1</w:t>
+        </w:r>
+      </w:fldSimple>
       <w:r>
         <w:t xml:space="preserve">: </w:t>
       </w:r>
@@ -10898,13 +10871,7 @@
         <w:rPr>
           <w:rFonts w:ascii="Arial" w:hAnsi="Arial" w:cs="Arial"/>
         </w:rPr>
-        <w:t>(BACKERS, 2013)</w:t>
-      </w:r>
-      <w:r>
-        <w:rPr>
-          <w:rFonts w:ascii="Arial" w:hAnsi="Arial" w:cs="Arial"/>
-        </w:rPr>
-        <w:t xml:space="preserve"> a</w:t>
+        <w:t>(BACKERS, 2013) a</w:t>
       </w:r>
       <w:r>
         <w:rPr>
@@ -11375,27 +11342,14 @@
       <w:r>
         <w:t xml:space="preserve">Figura </w:t>
       </w:r>
-      <w:r>
-        <w:fldChar w:fldCharType="begin"/>
-      </w:r>
-      <w:r>
-        <w:instrText xml:space="preserve"> SEQ Figura \* ARABIC </w:instrText>
-      </w:r>
-      <w:r>
-        <w:fldChar w:fldCharType="separate"/>
-      </w:r>
-      <w:r>
-        <w:rPr>
-          <w:noProof/>
-        </w:rPr>
-        <w:t>1</w:t>
-      </w:r>
-      <w:r>
-        <w:rPr>
-          <w:noProof/>
-        </w:rPr>
-        <w:fldChar w:fldCharType="end"/>
-      </w:r>
+      <w:fldSimple w:instr=" SEQ Figura \* ARABIC ">
+        <w:r>
+          <w:rPr>
+            <w:noProof/>
+          </w:rPr>
+          <w:t>1</w:t>
+        </w:r>
+      </w:fldSimple>
       <w:r>
         <w:t>: Tipos de comunicações</w:t>
       </w:r>
@@ -11551,27 +11505,14 @@
       <w:r>
         <w:t xml:space="preserve">Figura </w:t>
       </w:r>
-      <w:r>
-        <w:fldChar w:fldCharType="begin"/>
-      </w:r>
-      <w:r>
-        <w:instrText xml:space="preserve"> SEQ Figura \* ARABIC </w:instrText>
-      </w:r>
-      <w:r>
-        <w:fldChar w:fldCharType="separate"/>
-      </w:r>
-      <w:r>
-        <w:rPr>
-          <w:noProof/>
-        </w:rPr>
-        <w:t>2</w:t>
-      </w:r>
-      <w:r>
-        <w:rPr>
-          <w:noProof/>
-        </w:rPr>
-        <w:fldChar w:fldCharType="end"/>
-      </w:r>
+      <w:fldSimple w:instr=" SEQ Figura \* ARABIC ">
+        <w:r>
+          <w:rPr>
+            <w:noProof/>
+          </w:rPr>
+          <w:t>2</w:t>
+        </w:r>
+      </w:fldSimple>
       <w:r>
         <w:t>: Símbolo do Bluetooth</w:t>
       </w:r>
@@ -11955,27 +11896,14 @@
       <w:r>
         <w:t xml:space="preserve">Figura </w:t>
       </w:r>
-      <w:r>
-        <w:fldChar w:fldCharType="begin"/>
-      </w:r>
-      <w:r>
-        <w:instrText xml:space="preserve"> SEQ Figura \* ARABIC </w:instrText>
-      </w:r>
-      <w:r>
-        <w:fldChar w:fldCharType="separate"/>
-      </w:r>
-      <w:r>
-        <w:rPr>
-          <w:noProof/>
-        </w:rPr>
-        <w:t>3</w:t>
-      </w:r>
-      <w:r>
-        <w:rPr>
-          <w:noProof/>
-        </w:rPr>
-        <w:fldChar w:fldCharType="end"/>
-      </w:r>
+      <w:fldSimple w:instr=" SEQ Figura \* ARABIC ">
+        <w:r>
+          <w:rPr>
+            <w:noProof/>
+          </w:rPr>
+          <w:t>3</w:t>
+        </w:r>
+      </w:fldSimple>
       <w:r>
         <w:t>: Ondas eletromagnéticas</w:t>
       </w:r>
@@ -12634,27 +12562,14 @@
       <w:r>
         <w:t xml:space="preserve">Tabela </w:t>
       </w:r>
-      <w:r>
-        <w:fldChar w:fldCharType="begin"/>
-      </w:r>
-      <w:r>
-        <w:instrText xml:space="preserve"> SEQ Tabela \* ARABIC </w:instrText>
-      </w:r>
-      <w:r>
-        <w:fldChar w:fldCharType="separate"/>
-      </w:r>
-      <w:r>
-        <w:rPr>
-          <w:noProof/>
-        </w:rPr>
-        <w:t>1</w:t>
-      </w:r>
-      <w:r>
-        <w:rPr>
-          <w:noProof/>
-        </w:rPr>
-        <w:fldChar w:fldCharType="end"/>
-      </w:r>
+      <w:fldSimple w:instr=" SEQ Tabela \* ARABIC ">
+        <w:r>
+          <w:rPr>
+            <w:noProof/>
+          </w:rPr>
+          <w:t>1</w:t>
+        </w:r>
+      </w:fldSimple>
       <w:r>
         <w:t>: Subdivisões do infravermelho</w:t>
       </w:r>
@@ -12983,27 +12898,14 @@
       <w:r>
         <w:t xml:space="preserve">Figura </w:t>
       </w:r>
-      <w:r>
-        <w:fldChar w:fldCharType="begin"/>
-      </w:r>
-      <w:r>
-        <w:instrText xml:space="preserve"> SEQ Figura \* ARABIC </w:instrText>
-      </w:r>
-      <w:r>
-        <w:fldChar w:fldCharType="separate"/>
-      </w:r>
-      <w:r>
-        <w:rPr>
-          <w:noProof/>
-        </w:rPr>
-        <w:t>5</w:t>
-      </w:r>
-      <w:r>
-        <w:rPr>
-          <w:noProof/>
-        </w:rPr>
-        <w:fldChar w:fldCharType="end"/>
-      </w:r>
+      <w:fldSimple w:instr=" SEQ Figura \* ARABIC ">
+        <w:r>
+          <w:rPr>
+            <w:noProof/>
+          </w:rPr>
+          <w:t>5</w:t>
+        </w:r>
+      </w:fldSimple>
       <w:r>
         <w:t xml:space="preserve">: </w:t>
       </w:r>
@@ -13289,27 +13191,14 @@
       <w:r>
         <w:t xml:space="preserve">Figura </w:t>
       </w:r>
-      <w:r>
-        <w:fldChar w:fldCharType="begin"/>
-      </w:r>
-      <w:r>
-        <w:instrText xml:space="preserve"> SEQ Figura \* ARABIC </w:instrText>
-      </w:r>
-      <w:r>
-        <w:fldChar w:fldCharType="separate"/>
-      </w:r>
-      <w:r>
-        <w:rPr>
-          <w:noProof/>
-        </w:rPr>
-        <w:t>6</w:t>
-      </w:r>
-      <w:r>
-        <w:rPr>
-          <w:noProof/>
-        </w:rPr>
-        <w:fldChar w:fldCharType="end"/>
-      </w:r>
+      <w:fldSimple w:instr=" SEQ Figura \* ARABIC ">
+        <w:r>
+          <w:rPr>
+            <w:noProof/>
+          </w:rPr>
+          <w:t>6</w:t>
+        </w:r>
+      </w:fldSimple>
       <w:r>
         <w:t>: Arduino</w:t>
       </w:r>
@@ -13471,27 +13360,14 @@
       <w:r>
         <w:t xml:space="preserve">Figura </w:t>
       </w:r>
-      <w:r>
-        <w:fldChar w:fldCharType="begin"/>
-      </w:r>
-      <w:r>
-        <w:instrText xml:space="preserve"> SEQ Figura \* ARABIC </w:instrText>
-      </w:r>
-      <w:r>
-        <w:fldChar w:fldCharType="separate"/>
-      </w:r>
-      <w:r>
-        <w:rPr>
-          <w:noProof/>
-        </w:rPr>
-        <w:t>7</w:t>
-      </w:r>
-      <w:r>
-        <w:rPr>
-          <w:noProof/>
-        </w:rPr>
-        <w:fldChar w:fldCharType="end"/>
-      </w:r>
+      <w:fldSimple w:instr=" SEQ Figura \* ARABIC ">
+        <w:r>
+          <w:rPr>
+            <w:noProof/>
+          </w:rPr>
+          <w:t>7</w:t>
+        </w:r>
+      </w:fldSimple>
       <w:r>
         <w:t xml:space="preserve">: </w:t>
       </w:r>
@@ -13518,71 +13394,68 @@
         <w:bookmarkEnd w:id="22"/>
       </w:hyperlink>
     </w:p>
-    <w:p>
-      <w:bookmarkStart w:id="23" w:name="_GoBack"/>
+    <w:p/>
+    <w:p/>
+    <w:p>
+      <w:pPr>
+        <w:pStyle w:val="Ttulo1"/>
+      </w:pPr>
+      <w:bookmarkStart w:id="23" w:name="_Toc464958677"/>
+      <w:r>
+        <w:t>METODOLOGIA</w:t>
+      </w:r>
       <w:bookmarkEnd w:id="23"/>
     </w:p>
-    <w:p/>
-    <w:p>
-      <w:pPr>
-        <w:pStyle w:val="Ttulo1"/>
-      </w:pPr>
-      <w:bookmarkStart w:id="24" w:name="_Toc464958677"/>
-      <w:r>
-        <w:t>METODOLOGIA</w:t>
+    <w:p>
+      <w:pPr>
+        <w:pStyle w:val="Ttulo2"/>
+      </w:pPr>
+      <w:bookmarkStart w:id="24" w:name="_Toc464958678"/>
+      <w:r>
+        <w:t>Hardware</w:t>
       </w:r>
       <w:bookmarkEnd w:id="24"/>
     </w:p>
     <w:p>
       <w:pPr>
-        <w:pStyle w:val="Ttulo2"/>
-      </w:pPr>
-      <w:bookmarkStart w:id="25" w:name="_Toc464958678"/>
-      <w:r>
-        <w:t>Hardware</w:t>
+        <w:rPr>
+          <w:rFonts w:ascii="Arial" w:hAnsi="Arial" w:cs="Arial"/>
+        </w:rPr>
+      </w:pPr>
+      <w:r>
+        <w:rPr>
+          <w:rFonts w:ascii="Arial" w:hAnsi="Arial" w:cs="Arial"/>
+        </w:rPr>
+        <w:t xml:space="preserve">Silva Filho e Siqueira Filho (2006) definem </w:t>
+      </w:r>
+      <w:r>
+        <w:rPr>
+          <w:rFonts w:ascii="Arial" w:hAnsi="Arial" w:cs="Arial"/>
+        </w:rPr>
+        <w:t>há</w:t>
+      </w:r>
+      <w:r>
+        <w:rPr>
+          <w:rFonts w:ascii="Arial" w:hAnsi="Arial" w:cs="Arial"/>
+        </w:rPr>
+        <w:tab/>
+      </w:r>
+      <w:r>
+        <w:rPr>
+          <w:rFonts w:ascii="Arial" w:hAnsi="Arial" w:cs="Arial"/>
+        </w:rPr>
+        <w:t>rdware como sendo a parte física e mecânica do computador, tais como suas peças e componentes eletrônicos. Esta seção trata da elaboração do protótipo e montagem do circuito eletrônico, bem como seus respectivos componentes.</w:t>
+      </w:r>
+    </w:p>
+    <w:p>
+      <w:pPr>
+        <w:pStyle w:val="Ttulo3"/>
+      </w:pPr>
+      <w:bookmarkStart w:id="25" w:name="_Toc464958679"/>
+      <w:r>
+        <w:t>Componentes</w:t>
       </w:r>
       <w:bookmarkEnd w:id="25"/>
-    </w:p>
-    <w:p>
-      <w:pPr>
-        <w:rPr>
-          <w:rFonts w:ascii="Arial" w:hAnsi="Arial" w:cs="Arial"/>
-        </w:rPr>
-      </w:pPr>
-      <w:r>
-        <w:rPr>
-          <w:rFonts w:ascii="Arial" w:hAnsi="Arial" w:cs="Arial"/>
-        </w:rPr>
-        <w:t xml:space="preserve">Silva Filho e Siqueira Filho (2006) definem </w:t>
-      </w:r>
-      <w:r>
-        <w:rPr>
-          <w:rFonts w:ascii="Arial" w:hAnsi="Arial" w:cs="Arial"/>
-        </w:rPr>
-        <w:t>há</w:t>
-      </w:r>
-      <w:r>
-        <w:rPr>
-          <w:rFonts w:ascii="Arial" w:hAnsi="Arial" w:cs="Arial"/>
-        </w:rPr>
-        <w:tab/>
-      </w:r>
-      <w:r>
-        <w:rPr>
-          <w:rFonts w:ascii="Arial" w:hAnsi="Arial" w:cs="Arial"/>
-        </w:rPr>
-        <w:t>rdware como sendo a parte física e mecânica do computador, tais como suas peças e componentes eletrônicos. Esta seção trata da elaboração do protótipo e montagem do circuito eletrônico, bem como seus respectivos componentes.</w:t>
-      </w:r>
-    </w:p>
-    <w:p>
-      <w:pPr>
-        <w:pStyle w:val="Ttulo3"/>
-      </w:pPr>
-      <w:bookmarkStart w:id="26" w:name="_Toc464958679"/>
-      <w:r>
-        <w:t>Componentes</w:t>
-      </w:r>
-      <w:bookmarkEnd w:id="26"/>
     </w:p>
     <w:p>
       <w:pPr>
@@ -13860,49 +13733,36 @@
           <w:rFonts w:ascii="Arial" w:hAnsi="Arial" w:cs="Arial"/>
         </w:rPr>
       </w:pPr>
-      <w:bookmarkStart w:id="27" w:name="_Toc464959202"/>
+      <w:bookmarkStart w:id="26" w:name="_Toc464959202"/>
       <w:r>
         <w:t xml:space="preserve">Figura </w:t>
       </w:r>
-      <w:r>
-        <w:fldChar w:fldCharType="begin"/>
-      </w:r>
-      <w:r>
-        <w:instrText xml:space="preserve"> SEQ Figura \* ARABIC </w:instrText>
-      </w:r>
-      <w:r>
-        <w:fldChar w:fldCharType="separate"/>
-      </w:r>
-      <w:r>
-        <w:rPr>
-          <w:noProof/>
-        </w:rPr>
-        <w:t>1</w:t>
-      </w:r>
-      <w:r>
-        <w:rPr>
-          <w:noProof/>
-        </w:rPr>
-        <w:fldChar w:fldCharType="end"/>
-      </w:r>
+      <w:fldSimple w:instr=" SEQ Figura \* ARABIC ">
+        <w:r>
+          <w:rPr>
+            <w:noProof/>
+          </w:rPr>
+          <w:t>1</w:t>
+        </w:r>
+      </w:fldSimple>
       <w:r>
         <w:t xml:space="preserve">: </w:t>
       </w:r>
       <w:r>
         <w:t>Lista de componentes do circuito</w:t>
       </w:r>
+      <w:bookmarkEnd w:id="26"/>
+    </w:p>
+    <w:p/>
+    <w:p>
+      <w:pPr>
+        <w:pStyle w:val="Ttulo3"/>
+      </w:pPr>
+      <w:bookmarkStart w:id="27" w:name="_Toc464958680"/>
+      <w:r>
+        <w:t>Circuito</w:t>
+      </w:r>
       <w:bookmarkEnd w:id="27"/>
-    </w:p>
-    <w:p/>
-    <w:p>
-      <w:pPr>
-        <w:pStyle w:val="Ttulo3"/>
-      </w:pPr>
-      <w:bookmarkStart w:id="28" w:name="_Toc464958680"/>
-      <w:r>
-        <w:t>Circuito</w:t>
-      </w:r>
-      <w:bookmarkEnd w:id="28"/>
     </w:p>
     <w:p>
       <w:pPr>
@@ -14020,34 +13880,21 @@
       <w:pPr>
         <w:pStyle w:val="Legenda"/>
       </w:pPr>
-      <w:bookmarkStart w:id="29" w:name="_Toc464959203"/>
+      <w:bookmarkStart w:id="28" w:name="_Toc464959203"/>
       <w:r>
         <w:t xml:space="preserve">Figura </w:t>
       </w:r>
       <w:r>
         <w:t>3.</w:t>
       </w:r>
-      <w:r>
-        <w:fldChar w:fldCharType="begin"/>
-      </w:r>
-      <w:r>
-        <w:instrText xml:space="preserve"> SEQ Figura \* ARABIC </w:instrText>
-      </w:r>
-      <w:r>
-        <w:fldChar w:fldCharType="separate"/>
-      </w:r>
-      <w:r>
-        <w:rPr>
-          <w:noProof/>
-        </w:rPr>
-        <w:t>2</w:t>
-      </w:r>
-      <w:r>
-        <w:rPr>
-          <w:noProof/>
-        </w:rPr>
-        <w:fldChar w:fldCharType="end"/>
-      </w:r>
+      <w:fldSimple w:instr=" SEQ Figura \* ARABIC ">
+        <w:r>
+          <w:rPr>
+            <w:noProof/>
+          </w:rPr>
+          <w:t>2</w:t>
+        </w:r>
+      </w:fldSimple>
       <w:r>
         <w:t>:</w:t>
       </w:r>
@@ -14057,7 +13904,7 @@
       <w:r>
         <w:t>Esquemático do circuito</w:t>
       </w:r>
-      <w:bookmarkEnd w:id="29"/>
+      <w:bookmarkEnd w:id="28"/>
     </w:p>
     <w:p>
       <w:pPr>
@@ -14097,9 +13944,9 @@
         </w:rPr>
         <w:drawing>
           <wp:inline distT="0" distB="0" distL="0" distR="0">
-            <wp:extent cx="5103495" cy="3370580"/>
-            <wp:effectExtent l="0" t="0" r="0" b="0"/>
-            <wp:docPr id="3" name="Imagem 3" descr="Circuit_bb"/>
+            <wp:extent cx="5062220" cy="3343275"/>
+            <wp:effectExtent l="0" t="0" r="5080" b="9525"/>
+            <wp:docPr id="16" name="Imagem 16" descr="C:\Users\Caio\AppData\Local\Microsoft\Windows\INetCacheContent.Word\Circuit_bb.png"/>
             <wp:cNvGraphicFramePr>
               <a:graphicFrameLocks xmlns:a="http://schemas.openxmlformats.org/drawingml/2006/main" noChangeAspect="1"/>
             </wp:cNvGraphicFramePr>
@@ -14107,7 +13954,7 @@
               <a:graphicData uri="http://schemas.openxmlformats.org/drawingml/2006/picture">
                 <pic:pic xmlns:pic="http://schemas.openxmlformats.org/drawingml/2006/picture">
                   <pic:nvPicPr>
-                    <pic:cNvPr id="0" name="Picture 3" descr="Circuit_bb"/>
+                    <pic:cNvPr id="0" name="Picture 3" descr="C:\Users\Caio\AppData\Local\Microsoft\Windows\INetCacheContent.Word\Circuit_bb.png"/>
                     <pic:cNvPicPr>
                       <a:picLocks noChangeAspect="1" noChangeArrowheads="1"/>
                     </pic:cNvPicPr>
@@ -14128,7 +13975,7 @@
                   <pic:spPr bwMode="auto">
                     <a:xfrm>
                       <a:off x="0" y="0"/>
-                      <a:ext cx="5103495" cy="3370580"/>
+                      <a:ext cx="5062220" cy="3343275"/>
                     </a:xfrm>
                     <a:prstGeom prst="rect">
                       <a:avLst/>
@@ -14144,6 +13991,8 @@
           </wp:inline>
         </w:drawing>
       </w:r>
+      <w:bookmarkStart w:id="29" w:name="_GoBack"/>
+      <w:bookmarkEnd w:id="29"/>
     </w:p>
     <w:p>
       <w:pPr>
@@ -14156,27 +14005,14 @@
       <w:r>
         <w:t>3.</w:t>
       </w:r>
-      <w:r>
-        <w:fldChar w:fldCharType="begin"/>
-      </w:r>
-      <w:r>
-        <w:instrText xml:space="preserve"> SEQ Figura \* ARABIC </w:instrText>
-      </w:r>
-      <w:r>
-        <w:fldChar w:fldCharType="separate"/>
-      </w:r>
-      <w:r>
-        <w:rPr>
-          <w:noProof/>
-        </w:rPr>
-        <w:t>3</w:t>
-      </w:r>
-      <w:r>
-        <w:rPr>
-          <w:noProof/>
-        </w:rPr>
-        <w:fldChar w:fldCharType="end"/>
-      </w:r>
+      <w:fldSimple w:instr=" SEQ Figura \* ARABIC ">
+        <w:r>
+          <w:rPr>
+            <w:noProof/>
+          </w:rPr>
+          <w:t>3</w:t>
+        </w:r>
+      </w:fldSimple>
       <w:r>
         <w:t xml:space="preserve">: </w:t>
       </w:r>
@@ -14273,27 +14109,14 @@
       <w:r>
         <w:t>3.</w:t>
       </w:r>
-      <w:r>
-        <w:fldChar w:fldCharType="begin"/>
-      </w:r>
-      <w:r>
-        <w:instrText xml:space="preserve"> SEQ Figura \* ARABIC </w:instrText>
-      </w:r>
-      <w:r>
-        <w:fldChar w:fldCharType="separate"/>
-      </w:r>
-      <w:r>
-        <w:rPr>
-          <w:noProof/>
-        </w:rPr>
-        <w:t>4</w:t>
-      </w:r>
-      <w:r>
-        <w:rPr>
-          <w:noProof/>
-        </w:rPr>
-        <w:fldChar w:fldCharType="end"/>
-      </w:r>
+      <w:fldSimple w:instr=" SEQ Figura \* ARABIC ">
+        <w:r>
+          <w:rPr>
+            <w:noProof/>
+          </w:rPr>
+          <w:t>4</w:t>
+        </w:r>
+      </w:fldSimple>
       <w:r>
         <w:t>:</w:t>
       </w:r>
@@ -14437,27 +14260,14 @@
       <w:r>
         <w:t>3.</w:t>
       </w:r>
-      <w:r>
-        <w:fldChar w:fldCharType="begin"/>
-      </w:r>
-      <w:r>
-        <w:instrText xml:space="preserve"> SEQ Figura \* ARABIC </w:instrText>
-      </w:r>
-      <w:r>
-        <w:fldChar w:fldCharType="separate"/>
-      </w:r>
-      <w:r>
-        <w:rPr>
-          <w:noProof/>
-        </w:rPr>
-        <w:t>5</w:t>
-      </w:r>
-      <w:r>
-        <w:rPr>
-          <w:noProof/>
-        </w:rPr>
-        <w:fldChar w:fldCharType="end"/>
-      </w:r>
+      <w:fldSimple w:instr=" SEQ Figura \* ARABIC ">
+        <w:r>
+          <w:rPr>
+            <w:noProof/>
+          </w:rPr>
+          <w:t>5</w:t>
+        </w:r>
+      </w:fldSimple>
       <w:r>
         <w:t xml:space="preserve">: </w:t>
       </w:r>
@@ -14571,27 +14381,14 @@
       <w:r>
         <w:t>3.</w:t>
       </w:r>
-      <w:r>
-        <w:fldChar w:fldCharType="begin"/>
-      </w:r>
-      <w:r>
-        <w:instrText xml:space="preserve"> SEQ Figura \* ARABIC </w:instrText>
-      </w:r>
-      <w:r>
-        <w:fldChar w:fldCharType="separate"/>
-      </w:r>
-      <w:r>
-        <w:rPr>
-          <w:noProof/>
-        </w:rPr>
-        <w:t>6</w:t>
-      </w:r>
-      <w:r>
-        <w:rPr>
-          <w:noProof/>
-        </w:rPr>
-        <w:fldChar w:fldCharType="end"/>
-      </w:r>
+      <w:fldSimple w:instr=" SEQ Figura \* ARABIC ">
+        <w:r>
+          <w:rPr>
+            <w:noProof/>
+          </w:rPr>
+          <w:t>6</w:t>
+        </w:r>
+      </w:fldSimple>
       <w:r>
         <w:t xml:space="preserve">: </w:t>
       </w:r>
@@ -15288,21 +15085,7 @@
             <w:rStyle w:val="Hyperlink"/>
             <w:rFonts w:ascii="Arial" w:hAnsi="Arial" w:cs="Arial"/>
           </w:rPr>
-          <w:t>www</w:t>
-        </w:r>
-        <w:r>
-          <w:rPr>
-            <w:rStyle w:val="Hyperlink"/>
-            <w:rFonts w:ascii="Arial" w:hAnsi="Arial" w:cs="Arial"/>
-          </w:rPr>
-          <w:t>.</w:t>
-        </w:r>
-        <w:r>
-          <w:rPr>
-            <w:rStyle w:val="Hyperlink"/>
-            <w:rFonts w:ascii="Arial" w:hAnsi="Arial" w:cs="Arial"/>
-          </w:rPr>
-          <w:t>apple.com/br/swift/</w:t>
+          <w:t>www.apple.com/br/swift/</w:t>
         </w:r>
       </w:hyperlink>
       <w:r>
@@ -15969,7 +15752,7 @@
         <w:rStyle w:val="Nmerodepgina"/>
         <w:noProof/>
       </w:rPr>
-      <w:t>35</w:t>
+      <w:t>36</w:t>
     </w:r>
     <w:r>
       <w:rPr>
@@ -20818,7 +20601,7 @@
 </file>
 
 <file path=customXml/itemProps1.xml><?xml version="1.0" encoding="utf-8"?>
-<ds:datastoreItem xmlns:ds="http://schemas.openxmlformats.org/officeDocument/2006/customXml" ds:itemID="{95F6680C-28C2-435F-9A04-B59BE51281FA}">
+<ds:datastoreItem xmlns:ds="http://schemas.openxmlformats.org/officeDocument/2006/customXml" ds:itemID="{D33FDBD6-0261-420F-A66E-46293771491D}">
   <ds:schemaRefs>
     <ds:schemaRef ds:uri="http://schemas.openxmlformats.org/officeDocument/2006/bibliography"/>
   </ds:schemaRefs>

</xml_diff>